<commit_message>
document listing steps to create jenkins cicd pipeline to push springboot proj jar to image on  docker hub
document listing steps to create jenkins cicd pipeline to push springboot proj jar to image on  docker hub
</commit_message>
<xml_diff>
--- a/devops_cicd_jenkins_pipeline/cicd_pipeline_springbootproj_mavenbuild_dockerimage_pushdockerhub.docx
+++ b/devops_cicd_jenkins_pipeline/cicd_pipeline_springbootproj_mavenbuild_dockerimage_pushdockerhub.docx
@@ -4,7 +4,62 @@
   <w:body>
     <w:p>
       <w:r>
-        <w:t>Video to create, build and push spring boot project (from github) to create docker image using Jenkins ci/cd pipeline.</w:t>
+        <w:t xml:space="preserve">This document has detail steps of how to create spring boot rest project from spring </w:t>
+      </w:r>
+      <w:proofErr w:type="spellStart"/>
+      <w:r>
+        <w:t>initlializer</w:t>
+      </w:r>
+      <w:proofErr w:type="spellEnd"/>
+      <w:r>
+        <w:t xml:space="preserve"> in </w:t>
+      </w:r>
+      <w:proofErr w:type="spellStart"/>
+      <w:r>
+        <w:t>intellij</w:t>
+      </w:r>
+      <w:proofErr w:type="spellEnd"/>
+      <w:r>
+        <w:t xml:space="preserve">, push code to </w:t>
+      </w:r>
+      <w:proofErr w:type="spellStart"/>
+      <w:r>
+        <w:t>github</w:t>
+      </w:r>
+      <w:proofErr w:type="spellEnd"/>
+      <w:r>
+        <w:t xml:space="preserve"> repo, add </w:t>
+      </w:r>
+      <w:proofErr w:type="spellStart"/>
+      <w:r>
+        <w:t>dockerfile</w:t>
+      </w:r>
+      <w:proofErr w:type="spellEnd"/>
+      <w:r>
+        <w:t>, create ci/cd pipeline on Jenkins to maven build the project by pulling it from git repo, building it and creating docker image using Docker file and pushing image to docker hub id – all using ci/cd Jenkins pipeline:-</w:t>
+      </w:r>
+    </w:p>
+    <w:p>
+      <w:r>
+        <w:t>Below is video used/ referred for above example, apart from that document gives detail steps as per the video along with snapshots at proper places as required.</w:t>
+      </w:r>
+    </w:p>
+    <w:p>
+      <w:r>
+        <w:t>____________________________________________________________________________</w:t>
+      </w:r>
+    </w:p>
+    <w:p>
+      <w:r>
+        <w:t xml:space="preserve">Video to create, build and push spring boot project (from </w:t>
+      </w:r>
+      <w:proofErr w:type="spellStart"/>
+      <w:r>
+        <w:t>github</w:t>
+      </w:r>
+      <w:proofErr w:type="spellEnd"/>
+      <w:r>
+        <w:t>) to create docker image using Jenkins ci/cd pipeline.</w:t>
       </w:r>
     </w:p>
     <w:p>
@@ -17,15 +72,42 @@
         </w:r>
       </w:hyperlink>
     </w:p>
-    <w:p>
-      <w:r>
-        <w:t> </w:t>
-      </w:r>
-    </w:p>
     <w:p/>
     <w:p>
       <w:r>
-        <w:t>video to integrate intellij with github and commit your project code to ur account’s github repo.</w:t>
+        <w:t xml:space="preserve">video to integrate </w:t>
+      </w:r>
+      <w:proofErr w:type="spellStart"/>
+      <w:r>
+        <w:t>intellij</w:t>
+      </w:r>
+      <w:proofErr w:type="spellEnd"/>
+      <w:r>
+        <w:t xml:space="preserve"> with </w:t>
+      </w:r>
+      <w:proofErr w:type="spellStart"/>
+      <w:r>
+        <w:t>github</w:t>
+      </w:r>
+      <w:proofErr w:type="spellEnd"/>
+      <w:r>
+        <w:t xml:space="preserve"> and commit your project code to </w:t>
+      </w:r>
+      <w:proofErr w:type="spellStart"/>
+      <w:r>
+        <w:t>ur</w:t>
+      </w:r>
+      <w:proofErr w:type="spellEnd"/>
+      <w:r>
+        <w:t xml:space="preserve"> account’s </w:t>
+      </w:r>
+      <w:proofErr w:type="spellStart"/>
+      <w:r>
+        <w:t>github</w:t>
+      </w:r>
+      <w:proofErr w:type="spellEnd"/>
+      <w:r>
+        <w:t xml:space="preserve"> repo.</w:t>
       </w:r>
     </w:p>
     <w:p>
@@ -41,8 +123,13 @@
     <w:p/>
     <w:p>
       <w:r>
-        <w:t>Topic: Devops</w:t>
-      </w:r>
+        <w:t xml:space="preserve">Topic: </w:t>
+      </w:r>
+      <w:proofErr w:type="spellStart"/>
+      <w:r>
+        <w:t>Devops</w:t>
+      </w:r>
+      <w:proofErr w:type="spellEnd"/>
     </w:p>
     <w:p>
       <w:r>
@@ -51,7 +138,15 @@
     </w:p>
     <w:p>
       <w:r>
-        <w:t>ci/cd pipeline to integrate, build and deploy spring boot application from github repo using maven and build docker image and push to docker hub.</w:t>
+        <w:t xml:space="preserve">ci/cd pipeline to integrate, build and deploy spring boot application from </w:t>
+      </w:r>
+      <w:proofErr w:type="spellStart"/>
+      <w:r>
+        <w:t>github</w:t>
+      </w:r>
+      <w:proofErr w:type="spellEnd"/>
+      <w:r>
+        <w:t xml:space="preserve"> repo using maven and build docker image and push to docker hub.</w:t>
       </w:r>
     </w:p>
     <w:p>
@@ -63,7 +158,23 @@
         </w:numPr>
       </w:pPr>
       <w:r>
-        <w:t>Install Jenkins (for windows using windows msi installer and linux/mac using brew command</w:t>
+        <w:t xml:space="preserve">Install Jenkins (for windows using windows </w:t>
+      </w:r>
+      <w:proofErr w:type="spellStart"/>
+      <w:r>
+        <w:t>msi</w:t>
+      </w:r>
+      <w:proofErr w:type="spellEnd"/>
+      <w:r>
+        <w:t xml:space="preserve"> installer and </w:t>
+      </w:r>
+      <w:proofErr w:type="spellStart"/>
+      <w:r>
+        <w:t>linux</w:t>
+      </w:r>
+      <w:proofErr w:type="spellEnd"/>
+      <w:r>
+        <w:t>/mac using brew command</w:t>
       </w:r>
     </w:p>
     <w:p>
@@ -83,7 +194,23 @@
         </w:numPr>
       </w:pPr>
       <w:r>
-        <w:t>Create github account and public git hub repo – devops-integration</w:t>
+        <w:t xml:space="preserve">Create </w:t>
+      </w:r>
+      <w:proofErr w:type="spellStart"/>
+      <w:r>
+        <w:t>github</w:t>
+      </w:r>
+      <w:proofErr w:type="spellEnd"/>
+      <w:r>
+        <w:t xml:space="preserve"> account and public git hub repo – </w:t>
+      </w:r>
+      <w:proofErr w:type="spellStart"/>
+      <w:r>
+        <w:t>devops</w:t>
+      </w:r>
+      <w:proofErr w:type="spellEnd"/>
+      <w:r>
+        <w:t>-integration</w:t>
       </w:r>
     </w:p>
     <w:p>
@@ -95,7 +222,23 @@
         </w:numPr>
       </w:pPr>
       <w:r>
-        <w:t>Create spring boot proj using spring initializer and open in intellij id and create basic</w:t>
+        <w:t xml:space="preserve">Create spring boot </w:t>
+      </w:r>
+      <w:proofErr w:type="spellStart"/>
+      <w:r>
+        <w:t>proj</w:t>
+      </w:r>
+      <w:proofErr w:type="spellEnd"/>
+      <w:r>
+        <w:t xml:space="preserve"> using spring initializer and open in </w:t>
+      </w:r>
+      <w:proofErr w:type="spellStart"/>
+      <w:r>
+        <w:t>intellij</w:t>
+      </w:r>
+      <w:proofErr w:type="spellEnd"/>
+      <w:r>
+        <w:t xml:space="preserve"> id and create basic</w:t>
       </w:r>
     </w:p>
     <w:p>
@@ -115,7 +258,23 @@
         </w:numPr>
       </w:pPr>
       <w:r>
-        <w:t>Run and check its working.Then stop the application</w:t>
+        <w:t xml:space="preserve">Run and check </w:t>
+      </w:r>
+      <w:proofErr w:type="spellStart"/>
+      <w:r>
+        <w:t>its</w:t>
+      </w:r>
+      <w:proofErr w:type="spellEnd"/>
+      <w:r>
+        <w:t xml:space="preserve"> </w:t>
+      </w:r>
+      <w:proofErr w:type="spellStart"/>
+      <w:r>
+        <w:t>working.Then</w:t>
+      </w:r>
+      <w:proofErr w:type="spellEnd"/>
+      <w:r>
+        <w:t xml:space="preserve"> stop the application</w:t>
       </w:r>
     </w:p>
     <w:p>
@@ -127,7 +286,15 @@
         </w:numPr>
       </w:pPr>
       <w:r>
-        <w:t xml:space="preserve">Add Dockerfile (stored in same folder) to </w:t>
+        <w:t xml:space="preserve">Add </w:t>
+      </w:r>
+      <w:proofErr w:type="spellStart"/>
+      <w:r>
+        <w:t>Dockerfile</w:t>
+      </w:r>
+      <w:proofErr w:type="spellEnd"/>
+      <w:r>
+        <w:t xml:space="preserve"> (stored in same folder) to </w:t>
       </w:r>
       <w:r>
         <w:t>root</w:t>
@@ -145,7 +312,23 @@
         <w:t>n :- To</w:t>
       </w:r>
       <w:r>
-        <w:t xml:space="preserve"> load openjdk base image and build appln to create jar and copy jar from target folder to docker by jar name and then run that jar using java-jar command (as below) :-</w:t>
+        <w:t xml:space="preserve"> load </w:t>
+      </w:r>
+      <w:proofErr w:type="spellStart"/>
+      <w:r>
+        <w:t>openjdk</w:t>
+      </w:r>
+      <w:proofErr w:type="spellEnd"/>
+      <w:r>
+        <w:t xml:space="preserve"> base image and build </w:t>
+      </w:r>
+      <w:proofErr w:type="spellStart"/>
+      <w:r>
+        <w:t>appln</w:t>
+      </w:r>
+      <w:proofErr w:type="spellEnd"/>
+      <w:r>
+        <w:t xml:space="preserve"> to create jar and copy jar from target folder to docker by jar name and then run that jar using java-jar command (as below) :-</w:t>
       </w:r>
     </w:p>
     <w:p>
@@ -183,15 +366,60 @@
         <w:pStyle w:val="ListParagraph"/>
       </w:pPr>
       <w:r>
-        <w:t>(Caution: do nor add Dockerfile to src folder, keep it in main project folder as it will</w:t>
-      </w:r>
-    </w:p>
-    <w:p>
-      <w:pPr>
-        <w:pStyle w:val="ListParagraph"/>
-      </w:pPr>
-      <w:r>
-        <w:t xml:space="preserve">pickup Dockerfile from there during - docker build image command (mentioned in Jenkins pipeline script under stage:build docker image (ref pt no 31: </w:t>
+        <w:t xml:space="preserve">(Caution: do </w:t>
+      </w:r>
+      <w:proofErr w:type="spellStart"/>
+      <w:r>
+        <w:t>nor</w:t>
+      </w:r>
+      <w:proofErr w:type="spellEnd"/>
+      <w:r>
+        <w:t xml:space="preserve"> add </w:t>
+      </w:r>
+      <w:proofErr w:type="spellStart"/>
+      <w:r>
+        <w:t>Dockerfile</w:t>
+      </w:r>
+      <w:proofErr w:type="spellEnd"/>
+      <w:r>
+        <w:t xml:space="preserve"> to </w:t>
+      </w:r>
+      <w:proofErr w:type="spellStart"/>
+      <w:r>
+        <w:t>src</w:t>
+      </w:r>
+      <w:proofErr w:type="spellEnd"/>
+      <w:r>
+        <w:t xml:space="preserve"> folder, keep it in main project folder as it will</w:t>
+      </w:r>
+    </w:p>
+    <w:p>
+      <w:pPr>
+        <w:pStyle w:val="ListParagraph"/>
+      </w:pPr>
+      <w:proofErr w:type="spellStart"/>
+      <w:r>
+        <w:t>pickup</w:t>
+      </w:r>
+      <w:proofErr w:type="spellEnd"/>
+      <w:r>
+        <w:t xml:space="preserve"> </w:t>
+      </w:r>
+      <w:proofErr w:type="spellStart"/>
+      <w:r>
+        <w:t>Dockerfile</w:t>
+      </w:r>
+      <w:proofErr w:type="spellEnd"/>
+      <w:r>
+        <w:t xml:space="preserve"> from there during - docker build image command (mentioned in Jenkins pipeline script under </w:t>
+      </w:r>
+      <w:proofErr w:type="spellStart"/>
+      <w:r>
+        <w:t>stage:build</w:t>
+      </w:r>
+      <w:proofErr w:type="spellEnd"/>
+      <w:r>
+        <w:t xml:space="preserve"> docker image (ref pt no 31: </w:t>
       </w:r>
       <w:r>
         <w:rPr>
@@ -203,7 +431,59 @@
           <w:lang w:eastAsia="en-IN"/>
           <w14:ligatures w14:val="none"/>
         </w:rPr>
-        <w:t>docker build -t devops-integration -f Dockerfile .</w:t>
+        <w:t xml:space="preserve">docker build -t </w:t>
+      </w:r>
+      <w:proofErr w:type="spellStart"/>
+      <w:r>
+        <w:rPr>
+          <w:rFonts w:ascii="Consolas" w:eastAsia="Times New Roman" w:hAnsi="Consolas" w:cs="Times New Roman"/>
+          <w:color w:val="A31515"/>
+          <w:kern w:val="0"/>
+          <w:sz w:val="21"/>
+          <w:szCs w:val="21"/>
+          <w:lang w:eastAsia="en-IN"/>
+          <w14:ligatures w14:val="none"/>
+        </w:rPr>
+        <w:t>devops</w:t>
+      </w:r>
+      <w:proofErr w:type="spellEnd"/>
+      <w:r>
+        <w:rPr>
+          <w:rFonts w:ascii="Consolas" w:eastAsia="Times New Roman" w:hAnsi="Consolas" w:cs="Times New Roman"/>
+          <w:color w:val="A31515"/>
+          <w:kern w:val="0"/>
+          <w:sz w:val="21"/>
+          <w:szCs w:val="21"/>
+          <w:lang w:eastAsia="en-IN"/>
+          <w14:ligatures w14:val="none"/>
+        </w:rPr>
+        <w:t xml:space="preserve">-integration -f </w:t>
+      </w:r>
+      <w:proofErr w:type="spellStart"/>
+      <w:r>
+        <w:rPr>
+          <w:rFonts w:ascii="Consolas" w:eastAsia="Times New Roman" w:hAnsi="Consolas" w:cs="Times New Roman"/>
+          <w:color w:val="A31515"/>
+          <w:kern w:val="0"/>
+          <w:sz w:val="21"/>
+          <w:szCs w:val="21"/>
+          <w:lang w:eastAsia="en-IN"/>
+          <w14:ligatures w14:val="none"/>
+        </w:rPr>
+        <w:t>Dockerfile</w:t>
+      </w:r>
+      <w:proofErr w:type="spellEnd"/>
+      <w:r>
+        <w:rPr>
+          <w:rFonts w:ascii="Consolas" w:eastAsia="Times New Roman" w:hAnsi="Consolas" w:cs="Times New Roman"/>
+          <w:color w:val="A31515"/>
+          <w:kern w:val="0"/>
+          <w:sz w:val="21"/>
+          <w:szCs w:val="21"/>
+          <w:lang w:eastAsia="en-IN"/>
+          <w14:ligatures w14:val="none"/>
+        </w:rPr>
+        <w:t xml:space="preserve"> .</w:t>
       </w:r>
       <w:r>
         <w:t xml:space="preserve">  command.) )</w:t>
@@ -218,7 +498,15 @@
         </w:numPr>
       </w:pPr>
       <w:r>
-        <w:t>In pom.xml file add the tag &lt;final-name&gt; after &lt;plugins&gt; tag as below. It’s the final name with which jar will be created in target folder of your  project when you do maven install phase from intellij.</w:t>
+        <w:t xml:space="preserve">In pom.xml file add the tag &lt;final-name&gt; after &lt;plugins&gt; tag as below. It’s the final name with which jar will be created in target folder of your  project when you do maven install phase from </w:t>
+      </w:r>
+      <w:proofErr w:type="spellStart"/>
+      <w:r>
+        <w:t>intellij</w:t>
+      </w:r>
+      <w:proofErr w:type="spellEnd"/>
+      <w:r>
+        <w:t>.</w:t>
       </w:r>
     </w:p>
     <w:p>
@@ -276,7 +564,39 @@
         </w:numPr>
       </w:pPr>
       <w:r>
-        <w:t>Integrate intellij using github and push your spring boot project directory to github repo devops-integration</w:t>
+        <w:t xml:space="preserve">Integrate </w:t>
+      </w:r>
+      <w:proofErr w:type="spellStart"/>
+      <w:r>
+        <w:t>intellij</w:t>
+      </w:r>
+      <w:proofErr w:type="spellEnd"/>
+      <w:r>
+        <w:t xml:space="preserve"> using </w:t>
+      </w:r>
+      <w:proofErr w:type="spellStart"/>
+      <w:r>
+        <w:t>github</w:t>
+      </w:r>
+      <w:proofErr w:type="spellEnd"/>
+      <w:r>
+        <w:t xml:space="preserve"> and push your spring boot project directory to </w:t>
+      </w:r>
+      <w:proofErr w:type="spellStart"/>
+      <w:r>
+        <w:t>github</w:t>
+      </w:r>
+      <w:proofErr w:type="spellEnd"/>
+      <w:r>
+        <w:t xml:space="preserve"> repo </w:t>
+      </w:r>
+      <w:proofErr w:type="spellStart"/>
+      <w:r>
+        <w:t>devops</w:t>
+      </w:r>
+      <w:proofErr w:type="spellEnd"/>
+      <w:r>
+        <w:t>-integration</w:t>
       </w:r>
     </w:p>
     <w:p>
@@ -288,7 +608,15 @@
         </w:numPr>
       </w:pPr>
       <w:r>
-        <w:t>From intellij-righ side run maven-&gt;install phase , after build successful message in console you will see devops-integration.jar gets created in target folder.</w:t>
+        <w:t xml:space="preserve">From </w:t>
+      </w:r>
+      <w:proofErr w:type="spellStart"/>
+      <w:r>
+        <w:t>intellij-righ</w:t>
+      </w:r>
+      <w:proofErr w:type="spellEnd"/>
+      <w:r>
+        <w:t xml:space="preserve"> side run maven-&gt;install phase , after build successful message in console you will see devops-integration.jar gets created in target folder.</w:t>
       </w:r>
     </w:p>
     <w:p>
@@ -324,7 +652,15 @@
         </w:numPr>
       </w:pPr>
       <w:r>
-        <w:t>From dashboard-&gt; goto manage Jenkins-&gt; tools</w:t>
+        <w:t xml:space="preserve">From dashboard-&gt; </w:t>
+      </w:r>
+      <w:proofErr w:type="spellStart"/>
+      <w:r>
+        <w:t>goto</w:t>
+      </w:r>
+      <w:proofErr w:type="spellEnd"/>
+      <w:r>
+        <w:t xml:space="preserve"> manage Jenkins-&gt; tools</w:t>
       </w:r>
     </w:p>
     <w:p>
@@ -414,7 +750,15 @@
         </w:numPr>
       </w:pPr>
       <w:r>
-        <w:t>Go to dashboard -&gt; new item -&gt;give item name as devops-automation and select item type as Pipeline and click on ok button as below:-</w:t>
+        <w:t xml:space="preserve">Go to dashboard -&gt; new item -&gt;give item name as </w:t>
+      </w:r>
+      <w:proofErr w:type="spellStart"/>
+      <w:r>
+        <w:t>devops</w:t>
+      </w:r>
+      <w:proofErr w:type="spellEnd"/>
+      <w:r>
+        <w:t>-automation and select item type as Pipeline and click on ok button as below:-</w:t>
       </w:r>
     </w:p>
     <w:p>
@@ -476,21 +820,55 @@
         </w:numPr>
       </w:pPr>
       <w:r>
-        <w:t>Give description of pipeline as ‘its ci cd pipeline to maven build spring boot github project and create docker image and push it to docker hub’</w:t>
-      </w:r>
-    </w:p>
-    <w:p>
-      <w:pPr>
-        <w:pStyle w:val="ListParagraph"/>
-      </w:pPr>
-      <w:r>
-        <w:t>Select Git and give github repository url</w:t>
-      </w:r>
+        <w:t xml:space="preserve">Give description of pipeline as ‘its ci cd pipeline to maven build spring boot </w:t>
+      </w:r>
+      <w:proofErr w:type="spellStart"/>
+      <w:r>
+        <w:t>github</w:t>
+      </w:r>
+      <w:proofErr w:type="spellEnd"/>
+      <w:r>
+        <w:t xml:space="preserve"> project and create docker image and push it to docker hub’</w:t>
+      </w:r>
+    </w:p>
+    <w:p>
+      <w:pPr>
+        <w:pStyle w:val="ListParagraph"/>
+      </w:pPr>
+      <w:r>
+        <w:t xml:space="preserve">Select Git and give </w:t>
+      </w:r>
+      <w:proofErr w:type="spellStart"/>
+      <w:r>
+        <w:t>github</w:t>
+      </w:r>
+      <w:proofErr w:type="spellEnd"/>
+      <w:r>
+        <w:t xml:space="preserve"> repository </w:t>
+      </w:r>
+      <w:proofErr w:type="spellStart"/>
+      <w:r>
+        <w:t>url</w:t>
+      </w:r>
+      <w:proofErr w:type="spellEnd"/>
       <w:r>
         <w:t xml:space="preserve"> as below and then select triggers for periodically polling after every 20 minutes and </w:t>
       </w:r>
-      <w:r>
-        <w:t>Github hook trigger for Gitscm polling as below:-</w:t>
+      <w:proofErr w:type="spellStart"/>
+      <w:r>
+        <w:t>Github</w:t>
+      </w:r>
+      <w:proofErr w:type="spellEnd"/>
+      <w:r>
+        <w:t xml:space="preserve"> hook trigger for </w:t>
+      </w:r>
+      <w:proofErr w:type="spellStart"/>
+      <w:r>
+        <w:t>Gitscm</w:t>
+      </w:r>
+      <w:proofErr w:type="spellEnd"/>
+      <w:r>
+        <w:t xml:space="preserve"> polling as below:-</w:t>
       </w:r>
     </w:p>
     <w:p>
@@ -641,7 +1019,23 @@
         <w:t>Under Pipeline section paste Jenkins pipeline script as below</w:t>
       </w:r>
       <w:r>
-        <w:t>. (see Jenkins_pipeline_script  groovy file store in devops_cicd folder)</w:t>
+        <w:t xml:space="preserve">. (see </w:t>
+      </w:r>
+      <w:proofErr w:type="spellStart"/>
+      <w:r>
+        <w:t>Jenkins_pipeline_script</w:t>
+      </w:r>
+      <w:proofErr w:type="spellEnd"/>
+      <w:r>
+        <w:t xml:space="preserve">  groovy file store in </w:t>
+      </w:r>
+      <w:proofErr w:type="spellStart"/>
+      <w:r>
+        <w:t>devops_cicd</w:t>
+      </w:r>
+      <w:proofErr w:type="spellEnd"/>
+      <w:r>
+        <w:t xml:space="preserve"> folder)</w:t>
       </w:r>
     </w:p>
     <w:p>
@@ -747,7 +1141,15 @@
         </w:numPr>
       </w:pPr>
       <w:r>
-        <w:t>Change branch name on line no 22 to either main or master depending on branch name of your github repo</w:t>
+        <w:t xml:space="preserve">Change branch name on line no 22 to either main or master depending on branch name of your </w:t>
+      </w:r>
+      <w:proofErr w:type="spellStart"/>
+      <w:r>
+        <w:t>github</w:t>
+      </w:r>
+      <w:proofErr w:type="spellEnd"/>
+      <w:r>
+        <w:t xml:space="preserve"> repo</w:t>
       </w:r>
     </w:p>
     <w:p>
@@ -759,7 +1161,39 @@
         </w:numPr>
       </w:pPr>
       <w:r>
-        <w:t>Change githun repo url name to your github repo url in pt no 22:userRemoteConfigs</w:t>
+        <w:t xml:space="preserve">Change </w:t>
+      </w:r>
+      <w:proofErr w:type="spellStart"/>
+      <w:r>
+        <w:t>githun</w:t>
+      </w:r>
+      <w:proofErr w:type="spellEnd"/>
+      <w:r>
+        <w:t xml:space="preserve"> repo </w:t>
+      </w:r>
+      <w:proofErr w:type="spellStart"/>
+      <w:r>
+        <w:t>url</w:t>
+      </w:r>
+      <w:proofErr w:type="spellEnd"/>
+      <w:r>
+        <w:t xml:space="preserve"> name to your </w:t>
+      </w:r>
+      <w:proofErr w:type="spellStart"/>
+      <w:r>
+        <w:t>github</w:t>
+      </w:r>
+      <w:proofErr w:type="spellEnd"/>
+      <w:r>
+        <w:t xml:space="preserve"> repo </w:t>
+      </w:r>
+      <w:proofErr w:type="spellStart"/>
+      <w:r>
+        <w:t>url</w:t>
+      </w:r>
+      <w:proofErr w:type="spellEnd"/>
+      <w:r>
+        <w:t xml:space="preserve"> in pt no 22:userRemoteConfigs</w:t>
       </w:r>
     </w:p>
     <w:p>
@@ -771,8 +1205,21 @@
         </w:numPr>
       </w:pPr>
       <w:r>
-        <w:t>On line no 30 under stage build docker image, give the location of your project folder on hard disk (where jar file is created in its target folder), don’t copy path till target just till project folder on ur harddisk</w:t>
-      </w:r>
+        <w:t xml:space="preserve">On line no 30 under stage build docker image, give the location of your project folder on hard disk (where jar file is created in its target folder), don’t copy path till target just till project folder on </w:t>
+      </w:r>
+      <w:proofErr w:type="spellStart"/>
+      <w:r>
+        <w:t>ur</w:t>
+      </w:r>
+      <w:proofErr w:type="spellEnd"/>
+      <w:r>
+        <w:t xml:space="preserve"> </w:t>
+      </w:r>
+      <w:proofErr w:type="spellStart"/>
+      <w:r>
+        <w:t>harddisk</w:t>
+      </w:r>
+      <w:proofErr w:type="spellEnd"/>
     </w:p>
     <w:p>
       <w:pPr>
@@ -817,12 +1264,22 @@
       <w:r>
         <w:t xml:space="preserve">with correct </w:t>
       </w:r>
+      <w:proofErr w:type="spellStart"/>
       <w:r>
         <w:t>docker</w:t>
       </w:r>
       <w:r>
-        <w:t>hub id /image name:version</w:t>
-      </w:r>
+        <w:t>hub</w:t>
+      </w:r>
+      <w:proofErr w:type="spellEnd"/>
+      <w:r>
+        <w:t xml:space="preserve"> id /image </w:t>
+      </w:r>
+      <w:proofErr w:type="spellStart"/>
+      <w:r>
+        <w:t>name:version</w:t>
+      </w:r>
+      <w:proofErr w:type="spellEnd"/>
     </w:p>
     <w:p>
       <w:pPr>
@@ -844,7 +1301,15 @@
         </w:rPr>
       </w:pPr>
       <w:r>
-        <w:t>Under stage ‘push image to hub’ line no 41 push the tagged image with dockerhub id and version to docker hub</w:t>
+        <w:t xml:space="preserve">Under stage ‘push image to hub’ line no 41 push the tagged image with </w:t>
+      </w:r>
+      <w:proofErr w:type="spellStart"/>
+      <w:r>
+        <w:t>dockerhub</w:t>
+      </w:r>
+      <w:proofErr w:type="spellEnd"/>
+      <w:r>
+        <w:t xml:space="preserve"> id and version to docker hub</w:t>
       </w:r>
     </w:p>
     <w:p>
@@ -1220,7 +1685,33 @@
           <w:lang w:eastAsia="en-IN"/>
           <w14:ligatures w14:val="none"/>
         </w:rPr>
-        <w:t xml:space="preserve">                checkout scmGit(branches: [[name: </w:t>
+        <w:t xml:space="preserve">                checkout </w:t>
+      </w:r>
+      <w:proofErr w:type="spellStart"/>
+      <w:r>
+        <w:rPr>
+          <w:rFonts w:ascii="Consolas" w:eastAsia="Times New Roman" w:hAnsi="Consolas" w:cs="Times New Roman"/>
+          <w:color w:val="000000"/>
+          <w:kern w:val="0"/>
+          <w:sz w:val="21"/>
+          <w:szCs w:val="21"/>
+          <w:lang w:eastAsia="en-IN"/>
+          <w14:ligatures w14:val="none"/>
+        </w:rPr>
+        <w:t>scmGit</w:t>
+      </w:r>
+      <w:proofErr w:type="spellEnd"/>
+      <w:r>
+        <w:rPr>
+          <w:rFonts w:ascii="Consolas" w:eastAsia="Times New Roman" w:hAnsi="Consolas" w:cs="Times New Roman"/>
+          <w:color w:val="000000"/>
+          <w:kern w:val="0"/>
+          <w:sz w:val="21"/>
+          <w:szCs w:val="21"/>
+          <w:lang w:eastAsia="en-IN"/>
+          <w14:ligatures w14:val="none"/>
+        </w:rPr>
+        <w:t xml:space="preserve">(branches: [[name: </w:t>
       </w:r>
       <w:r>
         <w:rPr>
@@ -1268,7 +1759,33 @@
           <w:lang w:eastAsia="en-IN"/>
           <w14:ligatures w14:val="none"/>
         </w:rPr>
-        <w:t xml:space="preserve">]], extensions: [], userRemoteConfigs: [[url: </w:t>
+        <w:t xml:space="preserve">]], extensions: [], </w:t>
+      </w:r>
+      <w:proofErr w:type="spellStart"/>
+      <w:r>
+        <w:rPr>
+          <w:rFonts w:ascii="Consolas" w:eastAsia="Times New Roman" w:hAnsi="Consolas" w:cs="Times New Roman"/>
+          <w:color w:val="000000"/>
+          <w:kern w:val="0"/>
+          <w:sz w:val="21"/>
+          <w:szCs w:val="21"/>
+          <w:lang w:eastAsia="en-IN"/>
+          <w14:ligatures w14:val="none"/>
+        </w:rPr>
+        <w:t>userRemoteConfigs</w:t>
+      </w:r>
+      <w:proofErr w:type="spellEnd"/>
+      <w:r>
+        <w:rPr>
+          <w:rFonts w:ascii="Consolas" w:eastAsia="Times New Roman" w:hAnsi="Consolas" w:cs="Times New Roman"/>
+          <w:color w:val="000000"/>
+          <w:kern w:val="0"/>
+          <w:sz w:val="21"/>
+          <w:szCs w:val="21"/>
+          <w:lang w:eastAsia="en-IN"/>
+          <w14:ligatures w14:val="none"/>
+        </w:rPr>
+        <w:t xml:space="preserve">: [[url: </w:t>
       </w:r>
       <w:r>
         <w:rPr>
@@ -1306,6 +1823,7 @@
         </w:rPr>
         <w:t>/</w:t>
       </w:r>
+      <w:proofErr w:type="spellStart"/>
       <w:r>
         <w:rPr>
           <w:rFonts w:ascii="Consolas" w:eastAsia="Times New Roman" w:hAnsi="Consolas" w:cs="Times New Roman"/>
@@ -1316,7 +1834,20 @@
           <w:lang w:eastAsia="en-IN"/>
           <w14:ligatures w14:val="none"/>
         </w:rPr>
-        <w:t>devops-integration</w:t>
+        <w:t>devops</w:t>
+      </w:r>
+      <w:proofErr w:type="spellEnd"/>
+      <w:r>
+        <w:rPr>
+          <w:rFonts w:ascii="Consolas" w:eastAsia="Times New Roman" w:hAnsi="Consolas" w:cs="Times New Roman"/>
+          <w:color w:val="A31515"/>
+          <w:kern w:val="0"/>
+          <w:sz w:val="21"/>
+          <w:szCs w:val="21"/>
+          <w:lang w:eastAsia="en-IN"/>
+          <w14:ligatures w14:val="none"/>
+        </w:rPr>
+        <w:t>-integration</w:t>
       </w:r>
       <w:r>
         <w:rPr>
@@ -1396,7 +1927,33 @@
           <w:lang w:eastAsia="en-IN"/>
           <w14:ligatures w14:val="none"/>
         </w:rPr>
-        <w:t>'mvn clean package'</w:t>
+        <w:t>'</w:t>
+      </w:r>
+      <w:proofErr w:type="spellStart"/>
+      <w:r>
+        <w:rPr>
+          <w:rFonts w:ascii="Consolas" w:eastAsia="Times New Roman" w:hAnsi="Consolas" w:cs="Times New Roman"/>
+          <w:color w:val="A31515"/>
+          <w:kern w:val="0"/>
+          <w:sz w:val="21"/>
+          <w:szCs w:val="21"/>
+          <w:lang w:eastAsia="en-IN"/>
+          <w14:ligatures w14:val="none"/>
+        </w:rPr>
+        <w:t>mvn</w:t>
+      </w:r>
+      <w:proofErr w:type="spellEnd"/>
+      <w:r>
+        <w:rPr>
+          <w:rFonts w:ascii="Consolas" w:eastAsia="Times New Roman" w:hAnsi="Consolas" w:cs="Times New Roman"/>
+          <w:color w:val="A31515"/>
+          <w:kern w:val="0"/>
+          <w:sz w:val="21"/>
+          <w:szCs w:val="21"/>
+          <w:lang w:eastAsia="en-IN"/>
+          <w14:ligatures w14:val="none"/>
+        </w:rPr>
+        <w:t xml:space="preserve"> clean package'</w:t>
       </w:r>
     </w:p>
     <w:p>
@@ -1772,7 +2329,59 @@
           <w:lang w:eastAsia="en-IN"/>
           <w14:ligatures w14:val="none"/>
         </w:rPr>
-        <w:t>                    docker build -t devops-integration -f Dockerfile .</w:t>
+        <w:t xml:space="preserve">                    docker build -t </w:t>
+      </w:r>
+      <w:proofErr w:type="spellStart"/>
+      <w:r>
+        <w:rPr>
+          <w:rFonts w:ascii="Consolas" w:eastAsia="Times New Roman" w:hAnsi="Consolas" w:cs="Times New Roman"/>
+          <w:color w:val="A31515"/>
+          <w:kern w:val="0"/>
+          <w:sz w:val="21"/>
+          <w:szCs w:val="21"/>
+          <w:lang w:eastAsia="en-IN"/>
+          <w14:ligatures w14:val="none"/>
+        </w:rPr>
+        <w:t>devops</w:t>
+      </w:r>
+      <w:proofErr w:type="spellEnd"/>
+      <w:r>
+        <w:rPr>
+          <w:rFonts w:ascii="Consolas" w:eastAsia="Times New Roman" w:hAnsi="Consolas" w:cs="Times New Roman"/>
+          <w:color w:val="A31515"/>
+          <w:kern w:val="0"/>
+          <w:sz w:val="21"/>
+          <w:szCs w:val="21"/>
+          <w:lang w:eastAsia="en-IN"/>
+          <w14:ligatures w14:val="none"/>
+        </w:rPr>
+        <w:t xml:space="preserve">-integration -f </w:t>
+      </w:r>
+      <w:proofErr w:type="spellStart"/>
+      <w:r>
+        <w:rPr>
+          <w:rFonts w:ascii="Consolas" w:eastAsia="Times New Roman" w:hAnsi="Consolas" w:cs="Times New Roman"/>
+          <w:color w:val="A31515"/>
+          <w:kern w:val="0"/>
+          <w:sz w:val="21"/>
+          <w:szCs w:val="21"/>
+          <w:lang w:eastAsia="en-IN"/>
+          <w14:ligatures w14:val="none"/>
+        </w:rPr>
+        <w:t>Dockerfile</w:t>
+      </w:r>
+      <w:proofErr w:type="spellEnd"/>
+      <w:r>
+        <w:rPr>
+          <w:rFonts w:ascii="Consolas" w:eastAsia="Times New Roman" w:hAnsi="Consolas" w:cs="Times New Roman"/>
+          <w:color w:val="A31515"/>
+          <w:kern w:val="0"/>
+          <w:sz w:val="21"/>
+          <w:szCs w:val="21"/>
+          <w:lang w:eastAsia="en-IN"/>
+          <w14:ligatures w14:val="none"/>
+        </w:rPr>
+        <w:t xml:space="preserve"> .</w:t>
       </w:r>
     </w:p>
     <w:p>
@@ -2208,8 +2817,9 @@
           <w:lang w:eastAsia="en-IN"/>
           <w14:ligatures w14:val="none"/>
         </w:rPr>
-        <w:t xml:space="preserve">"docker tag devops-integration:latest </w:t>
-      </w:r>
+        <w:t xml:space="preserve">"docker tag </w:t>
+      </w:r>
+      <w:proofErr w:type="spellStart"/>
       <w:r>
         <w:rPr>
           <w:rFonts w:ascii="Consolas" w:eastAsia="Times New Roman" w:hAnsi="Consolas" w:cs="Times New Roman"/>
@@ -2220,6 +2830,31 @@
           <w:lang w:eastAsia="en-IN"/>
           <w14:ligatures w14:val="none"/>
         </w:rPr>
+        <w:t>devops-integration:latest</w:t>
+      </w:r>
+      <w:proofErr w:type="spellEnd"/>
+      <w:r>
+        <w:rPr>
+          <w:rFonts w:ascii="Consolas" w:eastAsia="Times New Roman" w:hAnsi="Consolas" w:cs="Times New Roman"/>
+          <w:color w:val="A31515"/>
+          <w:kern w:val="0"/>
+          <w:sz w:val="21"/>
+          <w:szCs w:val="21"/>
+          <w:lang w:eastAsia="en-IN"/>
+          <w14:ligatures w14:val="none"/>
+        </w:rPr>
+        <w:t xml:space="preserve"> </w:t>
+      </w:r>
+      <w:r>
+        <w:rPr>
+          <w:rFonts w:ascii="Consolas" w:eastAsia="Times New Roman" w:hAnsi="Consolas" w:cs="Times New Roman"/>
+          <w:color w:val="A31515"/>
+          <w:kern w:val="0"/>
+          <w:sz w:val="21"/>
+          <w:szCs w:val="21"/>
+          <w:lang w:eastAsia="en-IN"/>
+          <w14:ligatures w14:val="none"/>
+        </w:rPr>
         <w:t>namrata16</w:t>
       </w:r>
       <w:r>
@@ -2232,7 +2867,33 @@
           <w:lang w:eastAsia="en-IN"/>
           <w14:ligatures w14:val="none"/>
         </w:rPr>
-        <w:t>/devops-integration:latest"</w:t>
+        <w:t>/</w:t>
+      </w:r>
+      <w:proofErr w:type="spellStart"/>
+      <w:r>
+        <w:rPr>
+          <w:rFonts w:ascii="Consolas" w:eastAsia="Times New Roman" w:hAnsi="Consolas" w:cs="Times New Roman"/>
+          <w:color w:val="A31515"/>
+          <w:kern w:val="0"/>
+          <w:sz w:val="21"/>
+          <w:szCs w:val="21"/>
+          <w:lang w:eastAsia="en-IN"/>
+          <w14:ligatures w14:val="none"/>
+        </w:rPr>
+        <w:t>devops-integration:latest</w:t>
+      </w:r>
+      <w:proofErr w:type="spellEnd"/>
+      <w:r>
+        <w:rPr>
+          <w:rFonts w:ascii="Consolas" w:eastAsia="Times New Roman" w:hAnsi="Consolas" w:cs="Times New Roman"/>
+          <w:color w:val="A31515"/>
+          <w:kern w:val="0"/>
+          <w:sz w:val="21"/>
+          <w:szCs w:val="21"/>
+          <w:lang w:eastAsia="en-IN"/>
+          <w14:ligatures w14:val="none"/>
+        </w:rPr>
+        <w:t>"</w:t>
       </w:r>
     </w:p>
     <w:p>
@@ -2300,7 +2961,33 @@
           <w:lang w:eastAsia="en-IN"/>
           <w14:ligatures w14:val="none"/>
         </w:rPr>
-        <w:t>/devops-integration:latest'</w:t>
+        <w:t>/</w:t>
+      </w:r>
+      <w:proofErr w:type="spellStart"/>
+      <w:r>
+        <w:rPr>
+          <w:rFonts w:ascii="Consolas" w:eastAsia="Times New Roman" w:hAnsi="Consolas" w:cs="Times New Roman"/>
+          <w:color w:val="A31515"/>
+          <w:kern w:val="0"/>
+          <w:sz w:val="21"/>
+          <w:szCs w:val="21"/>
+          <w:lang w:eastAsia="en-IN"/>
+          <w14:ligatures w14:val="none"/>
+        </w:rPr>
+        <w:t>devops-integration:latest</w:t>
+      </w:r>
+      <w:proofErr w:type="spellEnd"/>
+      <w:r>
+        <w:rPr>
+          <w:rFonts w:ascii="Consolas" w:eastAsia="Times New Roman" w:hAnsi="Consolas" w:cs="Times New Roman"/>
+          <w:color w:val="A31515"/>
+          <w:kern w:val="0"/>
+          <w:sz w:val="21"/>
+          <w:szCs w:val="21"/>
+          <w:lang w:eastAsia="en-IN"/>
+          <w14:ligatures w14:val="none"/>
+        </w:rPr>
+        <w:t>'</w:t>
       </w:r>
     </w:p>
     <w:p>
@@ -2807,7 +3494,59 @@
           <w:lang w:eastAsia="en-IN"/>
           <w14:ligatures w14:val="none"/>
         </w:rPr>
-        <w:t>ect code gets pulled from github repo and image in created on docker desktop (under docker images) and image is also pushed to docker github id.</w:t>
+        <w:t xml:space="preserve">ect code gets pulled from </w:t>
+      </w:r>
+      <w:proofErr w:type="spellStart"/>
+      <w:r>
+        <w:rPr>
+          <w:rFonts w:ascii="Consolas" w:eastAsia="Times New Roman" w:hAnsi="Consolas" w:cs="Times New Roman"/>
+          <w:color w:val="000000"/>
+          <w:kern w:val="0"/>
+          <w:sz w:val="21"/>
+          <w:szCs w:val="21"/>
+          <w:lang w:eastAsia="en-IN"/>
+          <w14:ligatures w14:val="none"/>
+        </w:rPr>
+        <w:t>github</w:t>
+      </w:r>
+      <w:proofErr w:type="spellEnd"/>
+      <w:r>
+        <w:rPr>
+          <w:rFonts w:ascii="Consolas" w:eastAsia="Times New Roman" w:hAnsi="Consolas" w:cs="Times New Roman"/>
+          <w:color w:val="000000"/>
+          <w:kern w:val="0"/>
+          <w:sz w:val="21"/>
+          <w:szCs w:val="21"/>
+          <w:lang w:eastAsia="en-IN"/>
+          <w14:ligatures w14:val="none"/>
+        </w:rPr>
+        <w:t xml:space="preserve"> repo and image in created on docker desktop (under docker images) and image is also pushed to docker </w:t>
+      </w:r>
+      <w:proofErr w:type="spellStart"/>
+      <w:r>
+        <w:rPr>
+          <w:rFonts w:ascii="Consolas" w:eastAsia="Times New Roman" w:hAnsi="Consolas" w:cs="Times New Roman"/>
+          <w:color w:val="000000"/>
+          <w:kern w:val="0"/>
+          <w:sz w:val="21"/>
+          <w:szCs w:val="21"/>
+          <w:lang w:eastAsia="en-IN"/>
+          <w14:ligatures w14:val="none"/>
+        </w:rPr>
+        <w:t>github</w:t>
+      </w:r>
+      <w:proofErr w:type="spellEnd"/>
+      <w:r>
+        <w:rPr>
+          <w:rFonts w:ascii="Consolas" w:eastAsia="Times New Roman" w:hAnsi="Consolas" w:cs="Times New Roman"/>
+          <w:color w:val="000000"/>
+          <w:kern w:val="0"/>
+          <w:sz w:val="21"/>
+          <w:szCs w:val="21"/>
+          <w:lang w:eastAsia="en-IN"/>
+          <w14:ligatures w14:val="none"/>
+        </w:rPr>
+        <w:t xml:space="preserve"> id.</w:t>
       </w:r>
     </w:p>
     <w:p>
@@ -2836,8 +3575,35 @@
           <w14:ligatures w14:val="none"/>
         </w:rPr>
         <w:lastRenderedPageBreak/>
-        <w:t xml:space="preserve">As you have also scheduled git scm pull every 20 min of </w:t>
-      </w:r>
+        <w:t xml:space="preserve">As you have also scheduled git </w:t>
+      </w:r>
+      <w:proofErr w:type="spellStart"/>
+      <w:r>
+        <w:rPr>
+          <w:rFonts w:ascii="Consolas" w:eastAsia="Times New Roman" w:hAnsi="Consolas" w:cs="Times New Roman"/>
+          <w:color w:val="000000"/>
+          <w:kern w:val="0"/>
+          <w:sz w:val="21"/>
+          <w:szCs w:val="21"/>
+          <w:lang w:eastAsia="en-IN"/>
+          <w14:ligatures w14:val="none"/>
+        </w:rPr>
+        <w:t>scm</w:t>
+      </w:r>
+      <w:proofErr w:type="spellEnd"/>
+      <w:r>
+        <w:rPr>
+          <w:rFonts w:ascii="Consolas" w:eastAsia="Times New Roman" w:hAnsi="Consolas" w:cs="Times New Roman"/>
+          <w:color w:val="000000"/>
+          <w:kern w:val="0"/>
+          <w:sz w:val="21"/>
+          <w:szCs w:val="21"/>
+          <w:lang w:eastAsia="en-IN"/>
+          <w14:ligatures w14:val="none"/>
+        </w:rPr>
+        <w:t xml:space="preserve"> pull every 20 min of </w:t>
+      </w:r>
+      <w:proofErr w:type="spellStart"/>
       <w:r>
         <w:rPr>
           <w:rFonts w:ascii="Consolas" w:eastAsia="Times New Roman" w:hAnsi="Consolas" w:cs="Times New Roman"/>
@@ -2850,29 +3616,56 @@
         </w:rPr>
         <w:t>evry</w:t>
       </w:r>
-      <w:r>
-        <w:rPr>
-          <w:rFonts w:ascii="Consolas" w:eastAsia="Times New Roman" w:hAnsi="Consolas" w:cs="Times New Roman"/>
-          <w:color w:val="000000"/>
-          <w:kern w:val="0"/>
-          <w:sz w:val="21"/>
-          <w:szCs w:val="21"/>
-          <w:lang w:eastAsia="en-IN"/>
-          <w14:ligatures w14:val="none"/>
-        </w:rPr>
-        <w:t xml:space="preserve"> hour project code will be pulled from g</w:t>
-      </w:r>
-      <w:r>
-        <w:rPr>
-          <w:rFonts w:ascii="Consolas" w:eastAsia="Times New Roman" w:hAnsi="Consolas" w:cs="Times New Roman"/>
-          <w:color w:val="000000"/>
-          <w:kern w:val="0"/>
-          <w:sz w:val="21"/>
-          <w:szCs w:val="21"/>
-          <w:lang w:eastAsia="en-IN"/>
-          <w14:ligatures w14:val="none"/>
-        </w:rPr>
-        <w:t>it repo</w:t>
+      <w:proofErr w:type="spellEnd"/>
+      <w:r>
+        <w:rPr>
+          <w:rFonts w:ascii="Consolas" w:eastAsia="Times New Roman" w:hAnsi="Consolas" w:cs="Times New Roman"/>
+          <w:color w:val="000000"/>
+          <w:kern w:val="0"/>
+          <w:sz w:val="21"/>
+          <w:szCs w:val="21"/>
+          <w:lang w:eastAsia="en-IN"/>
+          <w14:ligatures w14:val="none"/>
+        </w:rPr>
+        <w:t xml:space="preserve"> hour project code will be pulled from </w:t>
+      </w:r>
+      <w:proofErr w:type="spellStart"/>
+      <w:r>
+        <w:rPr>
+          <w:rFonts w:ascii="Consolas" w:eastAsia="Times New Roman" w:hAnsi="Consolas" w:cs="Times New Roman"/>
+          <w:color w:val="000000"/>
+          <w:kern w:val="0"/>
+          <w:sz w:val="21"/>
+          <w:szCs w:val="21"/>
+          <w:lang w:eastAsia="en-IN"/>
+          <w14:ligatures w14:val="none"/>
+        </w:rPr>
+        <w:t>g</w:t>
+      </w:r>
+      <w:r>
+        <w:rPr>
+          <w:rFonts w:ascii="Consolas" w:eastAsia="Times New Roman" w:hAnsi="Consolas" w:cs="Times New Roman"/>
+          <w:color w:val="000000"/>
+          <w:kern w:val="0"/>
+          <w:sz w:val="21"/>
+          <w:szCs w:val="21"/>
+          <w:lang w:eastAsia="en-IN"/>
+          <w14:ligatures w14:val="none"/>
+        </w:rPr>
+        <w:t>it</w:t>
+      </w:r>
+      <w:proofErr w:type="spellEnd"/>
+      <w:r>
+        <w:rPr>
+          <w:rFonts w:ascii="Consolas" w:eastAsia="Times New Roman" w:hAnsi="Consolas" w:cs="Times New Roman"/>
+          <w:color w:val="000000"/>
+          <w:kern w:val="0"/>
+          <w:sz w:val="21"/>
+          <w:szCs w:val="21"/>
+          <w:lang w:eastAsia="en-IN"/>
+          <w14:ligatures w14:val="none"/>
+        </w:rPr>
+        <w:t xml:space="preserve"> repo</w:t>
       </w:r>
       <w:r>
         <w:rPr>
@@ -3491,7 +4284,33 @@
           <w:lang w:eastAsia="en-IN"/>
           <w14:ligatures w14:val="none"/>
         </w:rPr>
-        <w:t>Check the builds console output. You can download that entire log. I have saved that console ouput in same folder by name</w:t>
+        <w:t xml:space="preserve">Check the builds console output. You can download that entire log. I have saved that console </w:t>
+      </w:r>
+      <w:proofErr w:type="spellStart"/>
+      <w:r>
+        <w:rPr>
+          <w:rFonts w:ascii="Consolas" w:eastAsia="Times New Roman" w:hAnsi="Consolas" w:cs="Times New Roman"/>
+          <w:color w:val="000000"/>
+          <w:kern w:val="0"/>
+          <w:sz w:val="21"/>
+          <w:szCs w:val="21"/>
+          <w:lang w:eastAsia="en-IN"/>
+          <w14:ligatures w14:val="none"/>
+        </w:rPr>
+        <w:t>ouput</w:t>
+      </w:r>
+      <w:proofErr w:type="spellEnd"/>
+      <w:r>
+        <w:rPr>
+          <w:rFonts w:ascii="Consolas" w:eastAsia="Times New Roman" w:hAnsi="Consolas" w:cs="Times New Roman"/>
+          <w:color w:val="000000"/>
+          <w:kern w:val="0"/>
+          <w:sz w:val="21"/>
+          <w:szCs w:val="21"/>
+          <w:lang w:eastAsia="en-IN"/>
+          <w14:ligatures w14:val="none"/>
+        </w:rPr>
+        <w:t xml:space="preserve"> in same folder by name</w:t>
       </w:r>
     </w:p>
     <w:p>
@@ -3898,7 +4717,33 @@
           <w14:ligatures w14:val="none"/>
         </w:rPr>
         <w:lastRenderedPageBreak/>
-        <w:t>All stages of pipeline completed and succeeded so final build success message is seen in console ouput.</w:t>
+        <w:t xml:space="preserve">All stages of pipeline completed and succeeded so final build success message is seen in console </w:t>
+      </w:r>
+      <w:proofErr w:type="spellStart"/>
+      <w:r>
+        <w:rPr>
+          <w:rFonts w:ascii="Consolas" w:eastAsia="Times New Roman" w:hAnsi="Consolas" w:cs="Times New Roman"/>
+          <w:color w:val="000000"/>
+          <w:kern w:val="0"/>
+          <w:sz w:val="21"/>
+          <w:szCs w:val="21"/>
+          <w:lang w:eastAsia="en-IN"/>
+          <w14:ligatures w14:val="none"/>
+        </w:rPr>
+        <w:t>ouput</w:t>
+      </w:r>
+      <w:proofErr w:type="spellEnd"/>
+      <w:r>
+        <w:rPr>
+          <w:rFonts w:ascii="Consolas" w:eastAsia="Times New Roman" w:hAnsi="Consolas" w:cs="Times New Roman"/>
+          <w:color w:val="000000"/>
+          <w:kern w:val="0"/>
+          <w:sz w:val="21"/>
+          <w:szCs w:val="21"/>
+          <w:lang w:eastAsia="en-IN"/>
+          <w14:ligatures w14:val="none"/>
+        </w:rPr>
+        <w:t>.</w:t>
       </w:r>
     </w:p>
     <w:p>

</xml_diff>